<commit_message>
added content to pitch presentation and documentation(unfinished)
</commit_message>
<xml_diff>
--- a/5_Pitch/Praxisprojekt24_Assistenzplaner_Pitch-Präsi.docx
+++ b/5_Pitch/Praxisprojekt24_Assistenzplaner_Pitch-Präsi.docx
@@ -46,91 +46,7 @@
           <w:b/>
           <w:bCs/>
         </w:rPr>
-        <w:t xml:space="preserve">Entwurf eines digitalen </w:t>
-      </w:r>
-      <w:r>
-        <w:rPr>
-          <w:b/>
-          <w:bCs/>
-        </w:rPr>
-        <w:t>Systems</w:t>
-      </w:r>
-      <w:r>
-        <w:rPr>
-          <w:b/>
-          <w:bCs/>
-        </w:rPr>
-        <w:t xml:space="preserve"> zum </w:t>
-      </w:r>
-      <w:r>
-        <w:rPr>
-          <w:b/>
-          <w:bCs/>
-        </w:rPr>
-        <w:t>Erstellen</w:t>
-      </w:r>
-      <w:r>
-        <w:rPr>
-          <w:b/>
-          <w:bCs/>
-        </w:rPr>
-        <w:t xml:space="preserve"> und </w:t>
-      </w:r>
-      <w:r>
-        <w:rPr>
-          <w:b/>
-          <w:bCs/>
-        </w:rPr>
-        <w:t>Verwalten</w:t>
-      </w:r>
-      <w:r>
-        <w:rPr>
-          <w:b/>
-          <w:bCs/>
-        </w:rPr>
-        <w:t xml:space="preserve"> von </w:t>
-      </w:r>
-      <w:r>
-        <w:rPr>
-          <w:b/>
-          <w:bCs/>
-        </w:rPr>
-        <w:t>Dienstplänen</w:t>
-      </w:r>
-      <w:r>
-        <w:rPr>
-          <w:b/>
-          <w:bCs/>
-        </w:rPr>
-        <w:t xml:space="preserve"> in der </w:t>
-      </w:r>
-      <w:r>
-        <w:rPr>
-          <w:b/>
-          <w:bCs/>
-        </w:rPr>
-        <w:t>P</w:t>
-      </w:r>
-      <w:r>
-        <w:rPr>
-          <w:b/>
-          <w:bCs/>
-        </w:rPr>
-        <w:t xml:space="preserve">ersönlichen </w:t>
-      </w:r>
-      <w:r>
-        <w:rPr>
-          <w:b/>
-          <w:bCs/>
-        </w:rPr>
-        <w:t>A</w:t>
-      </w:r>
-      <w:r>
-        <w:rPr>
-          <w:b/>
-          <w:bCs/>
-        </w:rPr>
-        <w:t>ssistenz</w:t>
+        <w:t>Entwurf eines digitalen Systems zum Erstellen und Verwalten von Dienstplänen in der Persönlichen Assistenz</w:t>
       </w:r>
     </w:p>
     <w:p>
@@ -517,6 +433,9 @@
         <w:lastRenderedPageBreak/>
         <w:t>Einfachheit</w:t>
       </w:r>
+      <w:r>
+        <w:t xml:space="preserve"> und Effizienz</w:t>
+      </w:r>
     </w:p>
     <w:p>
       <w:pPr>
@@ -738,15 +657,7 @@
         </w:numPr>
       </w:pPr>
       <w:r>
-        <w:t xml:space="preserve">Anlegen </w:t>
-      </w:r>
-      <w:proofErr w:type="gramStart"/>
-      <w:r>
-        <w:t>von Assistent</w:t>
-      </w:r>
-      <w:proofErr w:type="gramEnd"/>
-      <w:r>
-        <w:t>*innen</w:t>
+        <w:t>Anlegen von Assistent*innen</w:t>
       </w:r>
     </w:p>
     <w:p>
@@ -1672,6 +1583,7 @@
   <w:style w:type="character" w:default="1" w:styleId="Absatz-Standardschriftart">
     <w:name w:val="Default Paragraph Font"/>
     <w:uiPriority w:val="1"/>
+    <w:semiHidden/>
     <w:unhideWhenUsed/>
   </w:style>
   <w:style w:type="table" w:default="1" w:styleId="NormaleTabelle">

</xml_diff>

<commit_message>
added content to pitch documentation
</commit_message>
<xml_diff>
--- a/5_Pitch/Praxisprojekt24_Assistenzplaner_Pitch-Präsi.docx
+++ b/5_Pitch/Praxisprojekt24_Assistenzplaner_Pitch-Präsi.docx
@@ -4,49 +4,18 @@
   <w:body>
     <w:p>
       <w:pPr>
-        <w:rPr>
-          <w:u w:val="single"/>
-        </w:rPr>
-      </w:pPr>
-      <w:r>
-        <w:rPr>
-          <w:u w:val="single"/>
-        </w:rPr>
-        <w:t>Präsentationsfolien-Inhalte zum Video-Pitch</w:t>
-      </w:r>
-    </w:p>
-    <w:p/>
-    <w:p>
-      <w:pPr>
-        <w:rPr>
-          <w:b/>
-          <w:bCs/>
-        </w:rPr>
-      </w:pPr>
-      <w:r>
-        <w:rPr>
-          <w:b/>
-          <w:bCs/>
-        </w:rPr>
-        <w:t>ASSISTENZPLANER</w:t>
-      </w:r>
-    </w:p>
-    <w:p>
-      <w:pPr>
         <w:pBdr>
           <w:bottom w:val="single" w:sz="12" w:space="1" w:color="auto"/>
         </w:pBdr>
         <w:rPr>
-          <w:b/>
-          <w:bCs/>
-        </w:rPr>
-      </w:pPr>
-      <w:r>
-        <w:rPr>
-          <w:b/>
-          <w:bCs/>
-        </w:rPr>
-        <w:t>Entwurf eines digitalen Systems zum Erstellen und Verwalten von Dienstplänen in der Persönlichen Assistenz</w:t>
+          <w:u w:val="single"/>
+        </w:rPr>
+      </w:pPr>
+      <w:r>
+        <w:rPr>
+          <w:u w:val="single"/>
+        </w:rPr>
+        <w:t>Präsentationsfolien-Inhalte zum Video-Pitch</w:t>
       </w:r>
     </w:p>
     <w:p>
@@ -54,71 +23,24 @@
         <w:pBdr>
           <w:bottom w:val="single" w:sz="12" w:space="1" w:color="auto"/>
         </w:pBdr>
-      </w:pPr>
-    </w:p>
-    <w:p>
-      <w:r>
-        <w:t>INHALT</w:t>
-      </w:r>
-    </w:p>
-    <w:p>
-      <w:pPr>
-        <w:pStyle w:val="Listenabsatz"/>
-        <w:numPr>
-          <w:ilvl w:val="0"/>
-          <w:numId w:val="2"/>
-        </w:numPr>
-      </w:pPr>
-      <w:r>
-        <w:t xml:space="preserve">ADRESSIERTE ANFORDERUNGEN </w:t>
-      </w:r>
-    </w:p>
-    <w:p>
-      <w:pPr>
-        <w:pStyle w:val="Listenabsatz"/>
-        <w:numPr>
-          <w:ilvl w:val="0"/>
-          <w:numId w:val="2"/>
-        </w:numPr>
-      </w:pPr>
-      <w:r>
-        <w:t xml:space="preserve">GRUNDLEGENDE PRINZIPIEN </w:t>
-      </w:r>
-    </w:p>
-    <w:p>
-      <w:pPr>
-        <w:pStyle w:val="Listenabsatz"/>
-        <w:numPr>
-          <w:ilvl w:val="0"/>
-          <w:numId w:val="2"/>
-        </w:numPr>
-      </w:pPr>
-      <w:r>
-        <w:t xml:space="preserve">FUNKTIONEN </w:t>
-      </w:r>
-    </w:p>
-    <w:p>
-      <w:pPr>
-        <w:pStyle w:val="Listenabsatz"/>
-        <w:numPr>
-          <w:ilvl w:val="0"/>
-          <w:numId w:val="2"/>
-        </w:numPr>
-      </w:pPr>
-      <w:r>
-        <w:t xml:space="preserve">MOCKUPS UND ABLÄUFE </w:t>
-      </w:r>
-    </w:p>
-    <w:p>
-      <w:pPr>
-        <w:pStyle w:val="Listenabsatz"/>
-        <w:numPr>
-          <w:ilvl w:val="0"/>
-          <w:numId w:val="2"/>
-        </w:numPr>
-      </w:pPr>
-      <w:r>
-        <w:t>AUSBLICK</w:t>
+        <w:rPr>
+          <w:u w:val="single"/>
+        </w:rPr>
+      </w:pPr>
+    </w:p>
+    <w:p>
+      <w:pPr>
+        <w:rPr>
+          <w:b/>
+          <w:bCs/>
+        </w:rPr>
+      </w:pPr>
+      <w:r>
+        <w:rPr>
+          <w:b/>
+          <w:bCs/>
+        </w:rPr>
+        <w:t>ASSISTENZPLANER</w:t>
       </w:r>
     </w:p>
     <w:p>
@@ -126,163 +48,24 @@
         <w:pBdr>
           <w:bottom w:val="single" w:sz="12" w:space="1" w:color="auto"/>
         </w:pBdr>
-      </w:pPr>
-    </w:p>
-    <w:p>
-      <w:r>
-        <w:t>ANFORDERUNGEN</w:t>
-      </w:r>
-    </w:p>
-    <w:p>
-      <w:pPr>
-        <w:pStyle w:val="Listenabsatz"/>
-        <w:numPr>
-          <w:ilvl w:val="0"/>
-          <w:numId w:val="1"/>
-        </w:numPr>
-      </w:pPr>
-      <w:r>
-        <w:t xml:space="preserve">Verfügbarkeiten </w:t>
-      </w:r>
-      <w:r>
-        <w:t>einholen</w:t>
-      </w:r>
-    </w:p>
-    <w:p>
-      <w:pPr>
-        <w:pStyle w:val="Listenabsatz"/>
-        <w:numPr>
-          <w:ilvl w:val="0"/>
-          <w:numId w:val="1"/>
-        </w:numPr>
-      </w:pPr>
-      <w:r>
-        <w:t>Dienstplan erstellen</w:t>
-      </w:r>
-    </w:p>
-    <w:p>
-      <w:pPr>
-        <w:pStyle w:val="Listenabsatz"/>
-        <w:numPr>
-          <w:ilvl w:val="0"/>
-          <w:numId w:val="1"/>
-        </w:numPr>
-      </w:pPr>
-      <w:r>
-        <w:t>Besondere Anforderungen</w:t>
-      </w:r>
-      <w:r>
-        <w:t xml:space="preserve"> berücksichtigen</w:t>
-      </w:r>
-    </w:p>
-    <w:p>
-      <w:pPr>
-        <w:pStyle w:val="Listenabsatz"/>
-        <w:numPr>
-          <w:ilvl w:val="0"/>
-          <w:numId w:val="1"/>
-        </w:numPr>
-      </w:pPr>
-      <w:r>
-        <w:t>Stundenverteilung</w:t>
-      </w:r>
-      <w:r>
-        <w:t xml:space="preserve"> </w:t>
-      </w:r>
-    </w:p>
-    <w:p>
-      <w:pPr>
-        <w:pStyle w:val="Listenabsatz"/>
-        <w:numPr>
-          <w:ilvl w:val="0"/>
-          <w:numId w:val="1"/>
-        </w:numPr>
-      </w:pPr>
-      <w:r>
-        <w:t>Fairness</w:t>
-      </w:r>
-      <w:r>
-        <w:t xml:space="preserve"> innerhalb des Teams</w:t>
-      </w:r>
-    </w:p>
-    <w:p>
-      <w:r>
-        <w:t xml:space="preserve">_ _ _ _ _ _ _ _ _ _ _ _ _ _ _ _ _ _ _ _ _ _ _ _ _ _ _ _ _ _ _ _ _ _ _ _ </w:t>
-      </w:r>
-    </w:p>
-    <w:p>
-      <w:pPr>
-        <w:rPr>
-          <w:i/>
-          <w:iCs/>
-        </w:rPr>
-      </w:pPr>
-      <w:r>
-        <w:rPr>
-          <w:i/>
-          <w:iCs/>
-        </w:rPr>
-        <w:t>Oder alternativ kürzer:</w:t>
-      </w:r>
-    </w:p>
-    <w:p>
-      <w:pPr>
-        <w:pStyle w:val="Listenabsatz"/>
-        <w:numPr>
-          <w:ilvl w:val="0"/>
-          <w:numId w:val="1"/>
-        </w:numPr>
-      </w:pPr>
-      <w:r>
-        <w:t>Verfügbarkeiten</w:t>
-      </w:r>
-    </w:p>
-    <w:p>
-      <w:pPr>
-        <w:pStyle w:val="Listenabsatz"/>
-        <w:numPr>
-          <w:ilvl w:val="0"/>
-          <w:numId w:val="1"/>
-        </w:numPr>
-      </w:pPr>
-      <w:r>
-        <w:t>Dienstplan</w:t>
-      </w:r>
-    </w:p>
-    <w:p>
-      <w:pPr>
-        <w:pStyle w:val="Listenabsatz"/>
-        <w:numPr>
-          <w:ilvl w:val="0"/>
-          <w:numId w:val="1"/>
-        </w:numPr>
-      </w:pPr>
-      <w:r>
-        <w:t>Besonderheiten</w:t>
-      </w:r>
-    </w:p>
-    <w:p>
-      <w:pPr>
-        <w:pStyle w:val="Listenabsatz"/>
-        <w:numPr>
-          <w:ilvl w:val="0"/>
-          <w:numId w:val="1"/>
-        </w:numPr>
-      </w:pPr>
-      <w:r>
-        <w:t>Stundenverteilung</w:t>
-      </w:r>
-    </w:p>
-    <w:p>
-      <w:pPr>
-        <w:pStyle w:val="Listenabsatz"/>
-        <w:numPr>
-          <w:ilvl w:val="0"/>
-          <w:numId w:val="1"/>
-        </w:numPr>
-      </w:pPr>
-      <w:r>
-        <w:t>Fairness</w:t>
+        <w:rPr>
+          <w:b/>
+          <w:bCs/>
+        </w:rPr>
+      </w:pPr>
+      <w:r>
+        <w:rPr>
+          <w:b/>
+          <w:bCs/>
+        </w:rPr>
+        <w:t>Entwurf eines digitalen Systems zum Erstellen und Verwalten von Dienstplänen in der Persönlichen Assistenz</w:t>
+      </w:r>
+      <w:r>
+        <w:rPr>
+          <w:b/>
+          <w:bCs/>
+        </w:rPr>
+        <w:t>.</w:t>
       </w:r>
     </w:p>
     <w:p>
@@ -290,21 +73,75 @@
         <w:pBdr>
           <w:bottom w:val="single" w:sz="12" w:space="1" w:color="auto"/>
         </w:pBdr>
-      </w:pPr>
-    </w:p>
-    <w:p>
-      <w:pPr>
         <w:rPr>
           <w:b/>
           <w:bCs/>
         </w:rPr>
       </w:pPr>
-      <w:r>
-        <w:rPr>
-          <w:b/>
-          <w:bCs/>
-        </w:rPr>
-        <w:t>DAS NEUE SYSTEM</w:t>
+    </w:p>
+    <w:p>
+      <w:r>
+        <w:t>INHALT</w:t>
+      </w:r>
+    </w:p>
+    <w:p>
+      <w:pPr>
+        <w:pStyle w:val="Listenabsatz"/>
+        <w:numPr>
+          <w:ilvl w:val="0"/>
+          <w:numId w:val="2"/>
+        </w:numPr>
+      </w:pPr>
+      <w:r>
+        <w:t xml:space="preserve">ADRESSIERTE ANFORDERUNGEN </w:t>
+      </w:r>
+    </w:p>
+    <w:p>
+      <w:pPr>
+        <w:pStyle w:val="Listenabsatz"/>
+        <w:numPr>
+          <w:ilvl w:val="0"/>
+          <w:numId w:val="2"/>
+        </w:numPr>
+      </w:pPr>
+      <w:r>
+        <w:t xml:space="preserve">GRUNDLEGENDE PRINZIPIEN </w:t>
+      </w:r>
+    </w:p>
+    <w:p>
+      <w:pPr>
+        <w:pStyle w:val="Listenabsatz"/>
+        <w:numPr>
+          <w:ilvl w:val="0"/>
+          <w:numId w:val="2"/>
+        </w:numPr>
+      </w:pPr>
+      <w:r>
+        <w:t xml:space="preserve">FUNKTIONEN </w:t>
+      </w:r>
+    </w:p>
+    <w:p>
+      <w:pPr>
+        <w:pStyle w:val="Listenabsatz"/>
+        <w:numPr>
+          <w:ilvl w:val="0"/>
+          <w:numId w:val="2"/>
+        </w:numPr>
+      </w:pPr>
+      <w:r>
+        <w:t xml:space="preserve">MOCKUPS UND ABLÄUFE </w:t>
+      </w:r>
+    </w:p>
+    <w:p>
+      <w:pPr>
+        <w:pStyle w:val="Listenabsatz"/>
+        <w:numPr>
+          <w:ilvl w:val="0"/>
+          <w:numId w:val="2"/>
+        </w:numPr>
+      </w:pPr>
+      <w:r>
+        <w:t>AUSBLICK</w:t>
       </w:r>
     </w:p>
     <w:p>
@@ -312,17 +149,163 @@
         <w:pBdr>
           <w:bottom w:val="single" w:sz="12" w:space="1" w:color="auto"/>
         </w:pBdr>
-        <w:rPr>
-          <w:b/>
-          <w:bCs/>
-        </w:rPr>
-      </w:pPr>
-      <w:r>
-        <w:rPr>
-          <w:b/>
-          <w:bCs/>
-        </w:rPr>
-        <w:t>Persönliche Assistenz, professionell verwaltet.</w:t>
+      </w:pPr>
+    </w:p>
+    <w:p>
+      <w:r>
+        <w:t>ANFORDERUNGEN</w:t>
+      </w:r>
+    </w:p>
+    <w:p>
+      <w:pPr>
+        <w:pStyle w:val="Listenabsatz"/>
+        <w:numPr>
+          <w:ilvl w:val="0"/>
+          <w:numId w:val="1"/>
+        </w:numPr>
+      </w:pPr>
+      <w:r>
+        <w:t xml:space="preserve">Verfügbarkeiten </w:t>
+      </w:r>
+      <w:r>
+        <w:t>einholen</w:t>
+      </w:r>
+    </w:p>
+    <w:p>
+      <w:pPr>
+        <w:pStyle w:val="Listenabsatz"/>
+        <w:numPr>
+          <w:ilvl w:val="0"/>
+          <w:numId w:val="1"/>
+        </w:numPr>
+      </w:pPr>
+      <w:r>
+        <w:t>Dienstplan erstellen</w:t>
+      </w:r>
+    </w:p>
+    <w:p>
+      <w:pPr>
+        <w:pStyle w:val="Listenabsatz"/>
+        <w:numPr>
+          <w:ilvl w:val="0"/>
+          <w:numId w:val="1"/>
+        </w:numPr>
+      </w:pPr>
+      <w:r>
+        <w:t>Besondere Anforderungen</w:t>
+      </w:r>
+      <w:r>
+        <w:t xml:space="preserve"> berücksichtigen</w:t>
+      </w:r>
+    </w:p>
+    <w:p>
+      <w:pPr>
+        <w:pStyle w:val="Listenabsatz"/>
+        <w:numPr>
+          <w:ilvl w:val="0"/>
+          <w:numId w:val="1"/>
+        </w:numPr>
+      </w:pPr>
+      <w:r>
+        <w:t>Stundenverteilung</w:t>
+      </w:r>
+      <w:r>
+        <w:t xml:space="preserve"> </w:t>
+      </w:r>
+    </w:p>
+    <w:p>
+      <w:pPr>
+        <w:pStyle w:val="Listenabsatz"/>
+        <w:numPr>
+          <w:ilvl w:val="0"/>
+          <w:numId w:val="1"/>
+        </w:numPr>
+      </w:pPr>
+      <w:r>
+        <w:t>Fairness</w:t>
+      </w:r>
+      <w:r>
+        <w:t xml:space="preserve"> innerhalb des Teams</w:t>
+      </w:r>
+    </w:p>
+    <w:p>
+      <w:r>
+        <w:t xml:space="preserve">_ _ _ _ _ _ _ _ _ _ _ _ _ _ _ _ _ _ _ _ _ _ _ _ _ _ _ _ _ _ _ _ _ _ _ _ </w:t>
+      </w:r>
+    </w:p>
+    <w:p>
+      <w:pPr>
+        <w:rPr>
+          <w:i/>
+          <w:iCs/>
+        </w:rPr>
+      </w:pPr>
+      <w:r>
+        <w:rPr>
+          <w:i/>
+          <w:iCs/>
+        </w:rPr>
+        <w:t>Oder alternativ kürzer:</w:t>
+      </w:r>
+    </w:p>
+    <w:p>
+      <w:pPr>
+        <w:pStyle w:val="Listenabsatz"/>
+        <w:numPr>
+          <w:ilvl w:val="0"/>
+          <w:numId w:val="1"/>
+        </w:numPr>
+      </w:pPr>
+      <w:r>
+        <w:t>Verfügbarkeiten</w:t>
+      </w:r>
+    </w:p>
+    <w:p>
+      <w:pPr>
+        <w:pStyle w:val="Listenabsatz"/>
+        <w:numPr>
+          <w:ilvl w:val="0"/>
+          <w:numId w:val="1"/>
+        </w:numPr>
+      </w:pPr>
+      <w:r>
+        <w:t>Dienstplan</w:t>
+      </w:r>
+    </w:p>
+    <w:p>
+      <w:pPr>
+        <w:pStyle w:val="Listenabsatz"/>
+        <w:numPr>
+          <w:ilvl w:val="0"/>
+          <w:numId w:val="1"/>
+        </w:numPr>
+      </w:pPr>
+      <w:r>
+        <w:t>Besonderheiten</w:t>
+      </w:r>
+    </w:p>
+    <w:p>
+      <w:pPr>
+        <w:pStyle w:val="Listenabsatz"/>
+        <w:numPr>
+          <w:ilvl w:val="0"/>
+          <w:numId w:val="1"/>
+        </w:numPr>
+      </w:pPr>
+      <w:r>
+        <w:t>Stundenverteilung</w:t>
+      </w:r>
+    </w:p>
+    <w:p>
+      <w:pPr>
+        <w:pStyle w:val="Listenabsatz"/>
+        <w:numPr>
+          <w:ilvl w:val="0"/>
+          <w:numId w:val="1"/>
+        </w:numPr>
+      </w:pPr>
+      <w:r>
+        <w:t>Fairness</w:t>
       </w:r>
     </w:p>
     <w:p>
@@ -333,144 +316,18 @@
       </w:pPr>
     </w:p>
     <w:p>
-      <w:r>
-        <w:t>PRINZIPIEN</w:t>
-      </w:r>
-    </w:p>
-    <w:p>
-      <w:pPr>
-        <w:pStyle w:val="Listenabsatz"/>
-        <w:numPr>
-          <w:ilvl w:val="0"/>
-          <w:numId w:val="1"/>
-        </w:numPr>
-      </w:pPr>
-      <w:r>
-        <w:t>Datensicherheit</w:t>
-      </w:r>
-    </w:p>
-    <w:p>
-      <w:pPr>
-        <w:pStyle w:val="Listenabsatz"/>
-        <w:numPr>
-          <w:ilvl w:val="1"/>
-          <w:numId w:val="1"/>
-        </w:numPr>
-      </w:pPr>
-      <w:r>
-        <w:t>Datensparsamkeit</w:t>
-      </w:r>
-    </w:p>
-    <w:p>
-      <w:pPr>
-        <w:pStyle w:val="Listenabsatz"/>
-        <w:numPr>
-          <w:ilvl w:val="1"/>
-          <w:numId w:val="1"/>
-        </w:numPr>
-      </w:pPr>
-      <w:r>
-        <w:t>Lokale Datenspeicherung</w:t>
-      </w:r>
-    </w:p>
-    <w:p>
-      <w:pPr>
-        <w:pStyle w:val="Listenabsatz"/>
-        <w:numPr>
-          <w:ilvl w:val="1"/>
-          <w:numId w:val="1"/>
-        </w:numPr>
-      </w:pPr>
-      <w:r>
-        <w:t>Transparenz und Aufklärung</w:t>
-      </w:r>
-    </w:p>
-    <w:p>
-      <w:pPr>
-        <w:pStyle w:val="Listenabsatz"/>
-        <w:numPr>
-          <w:ilvl w:val="0"/>
-          <w:numId w:val="1"/>
-        </w:numPr>
-      </w:pPr>
-      <w:r>
-        <w:t>Kontrolle</w:t>
-      </w:r>
-    </w:p>
-    <w:p>
-      <w:pPr>
-        <w:pStyle w:val="Listenabsatz"/>
-        <w:numPr>
-          <w:ilvl w:val="1"/>
-          <w:numId w:val="1"/>
-        </w:numPr>
-      </w:pPr>
-      <w:r>
-        <w:t>Umfangreiche Konfigurations-Möglichkeiten</w:t>
-      </w:r>
-    </w:p>
-    <w:p>
-      <w:pPr>
-        <w:pStyle w:val="Listenabsatz"/>
-        <w:numPr>
-          <w:ilvl w:val="1"/>
-          <w:numId w:val="1"/>
-        </w:numPr>
-      </w:pPr>
-      <w:r>
-        <w:t>Benutzer*innen-Autonomie</w:t>
-      </w:r>
-    </w:p>
-    <w:p>
-      <w:pPr>
-        <w:pStyle w:val="Listenabsatz"/>
-        <w:numPr>
-          <w:ilvl w:val="0"/>
-          <w:numId w:val="1"/>
-        </w:numPr>
-      </w:pPr>
-      <w:r>
-        <w:lastRenderedPageBreak/>
-        <w:t>Einfachheit</w:t>
-      </w:r>
-      <w:r>
-        <w:t xml:space="preserve"> und Effizienz</w:t>
-      </w:r>
-    </w:p>
-    <w:p>
-      <w:pPr>
-        <w:pStyle w:val="Listenabsatz"/>
-        <w:numPr>
-          <w:ilvl w:val="1"/>
-          <w:numId w:val="1"/>
-        </w:numPr>
-      </w:pPr>
-      <w:r>
-        <w:t>Intuitive Bedienung und Navigation</w:t>
-      </w:r>
-    </w:p>
-    <w:p>
-      <w:pPr>
-        <w:pStyle w:val="Listenabsatz"/>
-        <w:numPr>
-          <w:ilvl w:val="1"/>
-          <w:numId w:val="1"/>
-        </w:numPr>
-      </w:pPr>
-      <w:r>
-        <w:t>Reduktion von Arbeitsaufwand</w:t>
-      </w:r>
-    </w:p>
-    <w:p>
-      <w:pPr>
-        <w:pStyle w:val="Listenabsatz"/>
-        <w:numPr>
-          <w:ilvl w:val="1"/>
-          <w:numId w:val="1"/>
-        </w:numPr>
-      </w:pPr>
-      <w:r>
-        <w:t>Nützliche Zusatz-Funktionen</w:t>
+      <w:pPr>
+        <w:rPr>
+          <w:b/>
+          <w:bCs/>
+        </w:rPr>
+      </w:pPr>
+      <w:r>
+        <w:rPr>
+          <w:b/>
+          <w:bCs/>
+        </w:rPr>
+        <w:t>DAS NEUE SYSTEM</w:t>
       </w:r>
     </w:p>
     <w:p>
@@ -478,10 +335,6 @@
         <w:pBdr>
           <w:bottom w:val="single" w:sz="12" w:space="1" w:color="auto"/>
         </w:pBdr>
-      </w:pPr>
-    </w:p>
-    <w:p>
-      <w:pPr>
         <w:rPr>
           <w:b/>
           <w:bCs/>
@@ -492,22 +345,7 @@
           <w:b/>
           <w:bCs/>
         </w:rPr>
-        <w:t>FUNKTIONEN</w:t>
-      </w:r>
-    </w:p>
-    <w:p>
-      <w:pPr>
-        <w:rPr>
-          <w:b/>
-          <w:bCs/>
-        </w:rPr>
-      </w:pPr>
-      <w:r>
-        <w:rPr>
-          <w:b/>
-          <w:bCs/>
-        </w:rPr>
-        <w:t>Dienstpläne einfach gestalten, verwalte und anpassen.</w:t>
+        <w:t>Persönliche Assistenz, professionell verwaltet.</w:t>
       </w:r>
     </w:p>
     <w:p>
@@ -519,6 +357,217 @@
     </w:p>
     <w:p>
       <w:r>
+        <w:t>PRINZIPIEN</w:t>
+      </w:r>
+    </w:p>
+    <w:p>
+      <w:pPr>
+        <w:pStyle w:val="Listenabsatz"/>
+        <w:numPr>
+          <w:ilvl w:val="0"/>
+          <w:numId w:val="1"/>
+        </w:numPr>
+      </w:pPr>
+      <w:r>
+        <w:t>Datensicherheit</w:t>
+      </w:r>
+    </w:p>
+    <w:p>
+      <w:pPr>
+        <w:pStyle w:val="Listenabsatz"/>
+        <w:numPr>
+          <w:ilvl w:val="1"/>
+          <w:numId w:val="1"/>
+        </w:numPr>
+      </w:pPr>
+      <w:r>
+        <w:t>Offline-Nutzung</w:t>
+      </w:r>
+    </w:p>
+    <w:p>
+      <w:pPr>
+        <w:pStyle w:val="Listenabsatz"/>
+        <w:numPr>
+          <w:ilvl w:val="1"/>
+          <w:numId w:val="1"/>
+        </w:numPr>
+      </w:pPr>
+      <w:r>
+        <w:t>Datensparsamkeit</w:t>
+      </w:r>
+    </w:p>
+    <w:p>
+      <w:pPr>
+        <w:pStyle w:val="Listenabsatz"/>
+        <w:numPr>
+          <w:ilvl w:val="1"/>
+          <w:numId w:val="1"/>
+        </w:numPr>
+      </w:pPr>
+      <w:r>
+        <w:t>Lokale Datenspeicherung</w:t>
+      </w:r>
+    </w:p>
+    <w:p>
+      <w:pPr>
+        <w:pStyle w:val="Listenabsatz"/>
+        <w:numPr>
+          <w:ilvl w:val="1"/>
+          <w:numId w:val="1"/>
+        </w:numPr>
+      </w:pPr>
+      <w:r>
+        <w:t>Transparenz und Aufklärung</w:t>
+      </w:r>
+    </w:p>
+    <w:p>
+      <w:pPr>
+        <w:pStyle w:val="Listenabsatz"/>
+        <w:numPr>
+          <w:ilvl w:val="0"/>
+          <w:numId w:val="1"/>
+        </w:numPr>
+      </w:pPr>
+      <w:r>
+        <w:t>Benutzer*innen-Autonomie</w:t>
+      </w:r>
+    </w:p>
+    <w:p>
+      <w:pPr>
+        <w:pStyle w:val="Listenabsatz"/>
+        <w:numPr>
+          <w:ilvl w:val="1"/>
+          <w:numId w:val="1"/>
+        </w:numPr>
+      </w:pPr>
+      <w:r>
+        <w:t>Umfangreiche Konfigurations-Möglichkeiten</w:t>
+      </w:r>
+    </w:p>
+    <w:p>
+      <w:pPr>
+        <w:pStyle w:val="Listenabsatz"/>
+        <w:numPr>
+          <w:ilvl w:val="1"/>
+          <w:numId w:val="1"/>
+        </w:numPr>
+      </w:pPr>
+      <w:r>
+        <w:lastRenderedPageBreak/>
+        <w:t>Volle Kontrolle über Abläufe und Entscheidungen</w:t>
+      </w:r>
+    </w:p>
+    <w:p>
+      <w:pPr>
+        <w:pStyle w:val="Listenabsatz"/>
+        <w:numPr>
+          <w:ilvl w:val="0"/>
+          <w:numId w:val="1"/>
+        </w:numPr>
+      </w:pPr>
+      <w:r>
+        <w:t>Einfachheit</w:t>
+      </w:r>
+      <w:r>
+        <w:t xml:space="preserve"> und Effizienz</w:t>
+      </w:r>
+    </w:p>
+    <w:p>
+      <w:pPr>
+        <w:pStyle w:val="Listenabsatz"/>
+        <w:numPr>
+          <w:ilvl w:val="1"/>
+          <w:numId w:val="1"/>
+        </w:numPr>
+      </w:pPr>
+      <w:r>
+        <w:t>Intuitive Bedienung und Navigation</w:t>
+      </w:r>
+    </w:p>
+    <w:p>
+      <w:pPr>
+        <w:pStyle w:val="Listenabsatz"/>
+        <w:numPr>
+          <w:ilvl w:val="1"/>
+          <w:numId w:val="1"/>
+        </w:numPr>
+      </w:pPr>
+      <w:r>
+        <w:t>Reduktion von Arbeitsaufwand</w:t>
+      </w:r>
+    </w:p>
+    <w:p>
+      <w:pPr>
+        <w:pStyle w:val="Listenabsatz"/>
+        <w:numPr>
+          <w:ilvl w:val="1"/>
+          <w:numId w:val="1"/>
+        </w:numPr>
+      </w:pPr>
+      <w:r>
+        <w:t>Nützliche Zusatz-Funktionen</w:t>
+      </w:r>
+    </w:p>
+    <w:p>
+      <w:pPr>
+        <w:pBdr>
+          <w:bottom w:val="single" w:sz="12" w:space="1" w:color="auto"/>
+        </w:pBdr>
+      </w:pPr>
+    </w:p>
+    <w:p>
+      <w:pPr>
+        <w:rPr>
+          <w:b/>
+          <w:bCs/>
+        </w:rPr>
+      </w:pPr>
+      <w:r>
+        <w:rPr>
+          <w:b/>
+          <w:bCs/>
+        </w:rPr>
+        <w:t>FUNKTIONEN</w:t>
+      </w:r>
+    </w:p>
+    <w:p>
+      <w:pPr>
+        <w:rPr>
+          <w:b/>
+          <w:bCs/>
+        </w:rPr>
+      </w:pPr>
+      <w:r>
+        <w:rPr>
+          <w:b/>
+          <w:bCs/>
+        </w:rPr>
+        <w:t>Dienstpläne einfach gestalten, verwalte</w:t>
+      </w:r>
+      <w:r>
+        <w:rPr>
+          <w:b/>
+          <w:bCs/>
+        </w:rPr>
+        <w:t>n</w:t>
+      </w:r>
+      <w:r>
+        <w:rPr>
+          <w:b/>
+          <w:bCs/>
+        </w:rPr>
+        <w:t xml:space="preserve"> und anpassen.</w:t>
+      </w:r>
+    </w:p>
+    <w:p>
+      <w:pPr>
+        <w:pBdr>
+          <w:bottom w:val="single" w:sz="12" w:space="1" w:color="auto"/>
+        </w:pBdr>
+      </w:pPr>
+    </w:p>
+    <w:p>
+      <w:r>
         <w:t>VERFÜGBARKEITEN</w:t>
       </w:r>
     </w:p>
@@ -657,7 +706,15 @@
         </w:numPr>
       </w:pPr>
       <w:r>
-        <w:t>Anlegen von Assistent*innen</w:t>
+        <w:t xml:space="preserve">Anlegen </w:t>
+      </w:r>
+      <w:proofErr w:type="gramStart"/>
+      <w:r>
+        <w:t>von Assistent</w:t>
+      </w:r>
+      <w:proofErr w:type="gramEnd"/>
+      <w:r>
+        <w:t>*innen</w:t>
       </w:r>
     </w:p>
     <w:p>

</xml_diff>